<commit_message>
MOD: Se ajustan ejercicios  sobre listas y ciclos
</commit_message>
<xml_diff>
--- a/material/IntroProg/Ejercicios/3. Ciclos/4. For/2. EjerciciosCadenasFor.docx
+++ b/material/IntroProg/Ejercicios/3. Ciclos/4. For/2. EjerciciosCadenasFor.docx
@@ -57,8 +57,6 @@
         </w:rPr>
         <w:t xml:space="preserve"> / Prácticas de ciclos con while</w:t>
       </w:r>
-      <w:bookmarkStart w:id="0" w:name="_GoBack"/>
-      <w:bookmarkEnd w:id="0"/>
     </w:p>
     <w:p>
       <w:pPr>
@@ -132,121 +130,11 @@
     <w:p>
       <w:pPr>
         <w:pStyle w:val="ListParagraph"/>
-        <w:numPr>
-          <w:ilvl w:val="0"/>
-          <w:numId w:val="4"/>
-        </w:numPr>
         <w:spacing w:after="0"/>
         <w:jc w:val="both"/>
       </w:pPr>
-      <w:r>
-        <w:t xml:space="preserve">Elabore un procedimiento que reciba por parámetro una cadena e imprima letra por letra los caracteres de la cadena desde el último carácter de la cadena al primero. </w:t>
-      </w:r>
-    </w:p>
-    <w:p>
-      <w:pPr>
-        <w:pStyle w:val="ListParagraph"/>
-        <w:numPr>
-          <w:ilvl w:val="0"/>
-          <w:numId w:val="4"/>
-        </w:numPr>
-        <w:spacing w:after="0"/>
-        <w:jc w:val="both"/>
-      </w:pPr>
-      <w:r>
-        <w:t>Elabore una función que reciba por parámetro una cadena e imprima letra por letra únicamente las vocales a y u que tenga la cadena. Retorne como resultado la cantida</w:t>
-      </w:r>
-      <w:r>
-        <w:t>d de caracteres que no imprimió.</w:t>
-      </w:r>
-    </w:p>
-    <w:p>
-      <w:pPr>
-        <w:pStyle w:val="ListParagraph"/>
-        <w:numPr>
-          <w:ilvl w:val="0"/>
-          <w:numId w:val="4"/>
-        </w:numPr>
-        <w:spacing w:after="0"/>
-        <w:jc w:val="both"/>
-      </w:pPr>
-      <w:r>
-        <w:t xml:space="preserve">Vuelva a hacer el ejercicio 5, pero ahora hágalo para un número </w:t>
-      </w:r>
-      <w:r>
-        <w:rPr>
-          <w:i/>
-        </w:rPr>
-        <w:t>n</w:t>
-      </w:r>
-      <w:r>
-        <w:rPr>
-          <w:i/>
-        </w:rPr>
-        <w:t xml:space="preserve"> </w:t>
-      </w:r>
-      <w:r>
-        <w:t xml:space="preserve">de cadenas que recibe por parámetro. Pida en cada iteración de n la cadena y luego sobre esta cadena solucione lo mismo que se pidió en el ejercicio 5. Utilice un </w:t>
-      </w:r>
-      <w:proofErr w:type="spellStart"/>
-      <w:r>
-        <w:t>while</w:t>
-      </w:r>
-      <w:proofErr w:type="spellEnd"/>
-      <w:r>
-        <w:t xml:space="preserve"> para recorrer las n cadenas y un </w:t>
-      </w:r>
-      <w:proofErr w:type="spellStart"/>
-      <w:r>
-        <w:t>for</w:t>
-      </w:r>
-      <w:proofErr w:type="spellEnd"/>
-      <w:r>
-        <w:t xml:space="preserve"> para analizar cada cadena en especial. </w:t>
-      </w:r>
-    </w:p>
-    <w:p>
-      <w:pPr>
-        <w:pStyle w:val="ListParagraph"/>
-        <w:spacing w:after="0"/>
-        <w:jc w:val="both"/>
-      </w:pPr>
-    </w:p>
-    <w:p>
-      <w:pPr>
-        <w:pStyle w:val="ListParagraph"/>
-        <w:spacing w:after="0"/>
-        <w:jc w:val="both"/>
-      </w:pPr>
-    </w:p>
-    <w:p>
-      <w:pPr>
-        <w:pStyle w:val="ListParagraph"/>
-        <w:spacing w:after="0"/>
-        <w:jc w:val="both"/>
-      </w:pPr>
-      <w:r>
-        <w:t xml:space="preserve">Extra: </w:t>
-      </w:r>
-      <w:r>
-        <w:t xml:space="preserve">Elabore una función que reciba por parámetro una cadena y retorne True si la cadena es palíndroma (se lee igual de izquierda a derecha que de derecha a izquierda). Resuelva este ejercicio usando </w:t>
-      </w:r>
-      <w:proofErr w:type="spellStart"/>
-      <w:r>
-        <w:t>while</w:t>
-      </w:r>
-      <w:proofErr w:type="spellEnd"/>
-      <w:r>
-        <w:t xml:space="preserve"> y usando </w:t>
-      </w:r>
-      <w:proofErr w:type="spellStart"/>
-      <w:r>
-        <w:t>for</w:t>
-      </w:r>
-      <w:proofErr w:type="spellEnd"/>
-      <w:r>
-        <w:t xml:space="preserve">. </w:t>
-      </w:r>
+      <w:bookmarkStart w:id="0" w:name="_GoBack"/>
+      <w:bookmarkEnd w:id="0"/>
     </w:p>
     <w:sectPr>
       <w:pgSz w:w="12240" w:h="15840"/>
@@ -745,6 +633,7 @@
     <w:lsdException w:name="HTML Sample" w:semiHidden="1" w:unhideWhenUsed="1"/>
     <w:lsdException w:name="HTML Typewriter" w:semiHidden="1" w:unhideWhenUsed="1"/>
     <w:lsdException w:name="HTML Variable" w:semiHidden="1" w:unhideWhenUsed="1"/>
+    <w:lsdException w:name="Normal Table" w:semiHidden="1" w:unhideWhenUsed="1"/>
     <w:lsdException w:name="annotation subject" w:semiHidden="1" w:unhideWhenUsed="1"/>
     <w:lsdException w:name="No List" w:semiHidden="1" w:unhideWhenUsed="1"/>
     <w:lsdException w:name="Outline List 1" w:semiHidden="1" w:unhideWhenUsed="1"/>
@@ -787,8 +676,11 @@
     <w:lsdException w:name="Table Contemporary" w:semiHidden="1" w:unhideWhenUsed="1"/>
     <w:lsdException w:name="Table Elegant" w:semiHidden="1" w:unhideWhenUsed="1"/>
     <w:lsdException w:name="Table Professional" w:semiHidden="1" w:unhideWhenUsed="1"/>
+    <w:lsdException w:name="Table Subtle 1" w:semiHidden="1" w:unhideWhenUsed="1"/>
     <w:lsdException w:name="Table Subtle 2" w:semiHidden="1" w:unhideWhenUsed="1"/>
     <w:lsdException w:name="Table Web 1" w:semiHidden="1" w:unhideWhenUsed="1"/>
+    <w:lsdException w:name="Table Web 2" w:semiHidden="1" w:unhideWhenUsed="1"/>
+    <w:lsdException w:name="Table Web 3" w:semiHidden="1" w:unhideWhenUsed="1"/>
     <w:lsdException w:name="Balloon Text" w:semiHidden="1" w:unhideWhenUsed="1"/>
     <w:lsdException w:name="Table Grid" w:uiPriority="39"/>
     <w:lsdException w:name="Table Theme" w:semiHidden="1" w:unhideWhenUsed="1"/>

</xml_diff>